<commit_message>
problem 2 wavelet decomposition by haar
</commit_message>
<xml_diff>
--- a/assignment_2/assignment_2_report.docx
+++ b/assignment_2/assignment_2_report.docx
@@ -206,43 +206,25 @@
                           <w:rPr>
                             <w:rFonts w:ascii="Cambria Math" w:hAnsi="Cambria Math"/>
                           </w:rPr>
-                          <m:t>1</m:t>
-                        </m:r>
-                        <m:r>
-                          <w:rPr>
-                            <w:rFonts w:ascii="Cambria Math" w:hAnsi="Cambria Math"/>
-                          </w:rPr>
-                          <m:t>0</m:t>
-                        </m:r>
-                      </m:e>
-                    </m:mr>
-                    <m:mr>
-                      <m:e>
-                        <m:r>
-                          <w:rPr>
-                            <w:rFonts w:ascii="Cambria Math" w:hAnsi="Cambria Math"/>
-                          </w:rPr>
-                          <m:t>1</m:t>
-                        </m:r>
-                        <m:r>
-                          <w:rPr>
-                            <w:rFonts w:ascii="Cambria Math" w:hAnsi="Cambria Math"/>
-                          </w:rPr>
-                          <m:t>3</m:t>
-                        </m:r>
-                      </m:e>
-                      <m:e>
-                        <m:r>
-                          <w:rPr>
-                            <w:rFonts w:ascii="Cambria Math" w:hAnsi="Cambria Math"/>
-                          </w:rPr>
-                          <m:t>1</m:t>
-                        </m:r>
-                        <m:r>
-                          <w:rPr>
-                            <w:rFonts w:ascii="Cambria Math" w:hAnsi="Cambria Math"/>
-                          </w:rPr>
-                          <m:t>4</m:t>
+                          <m:t>10</m:t>
+                        </m:r>
+                      </m:e>
+                    </m:mr>
+                    <m:mr>
+                      <m:e>
+                        <m:r>
+                          <w:rPr>
+                            <w:rFonts w:ascii="Cambria Math" w:hAnsi="Cambria Math"/>
+                          </w:rPr>
+                          <m:t>13</m:t>
+                        </m:r>
+                      </m:e>
+                      <m:e>
+                        <m:r>
+                          <w:rPr>
+                            <w:rFonts w:ascii="Cambria Math" w:hAnsi="Cambria Math"/>
+                          </w:rPr>
+                          <m:t>14</m:t>
                         </m:r>
                       </m:e>
                     </m:mr>
@@ -272,57 +254,33 @@
                           <w:rPr>
                             <w:rFonts w:ascii="Cambria Math" w:hAnsi="Cambria Math"/>
                           </w:rPr>
-                          <m:t>1</m:t>
-                        </m:r>
-                        <m:r>
-                          <w:rPr>
-                            <w:rFonts w:ascii="Cambria Math" w:hAnsi="Cambria Math"/>
-                          </w:rPr>
-                          <m:t>1</m:t>
-                        </m:r>
-                      </m:e>
-                      <m:e>
-                        <m:r>
-                          <w:rPr>
-                            <w:rFonts w:ascii="Cambria Math" w:hAnsi="Cambria Math"/>
-                          </w:rPr>
-                          <m:t>1</m:t>
-                        </m:r>
-                        <m:r>
-                          <w:rPr>
-                            <w:rFonts w:ascii="Cambria Math" w:hAnsi="Cambria Math"/>
-                          </w:rPr>
-                          <m:t>2</m:t>
-                        </m:r>
-                      </m:e>
-                    </m:mr>
-                    <m:mr>
-                      <m:e>
-                        <m:r>
-                          <w:rPr>
-                            <w:rFonts w:ascii="Cambria Math" w:hAnsi="Cambria Math"/>
-                          </w:rPr>
-                          <m:t>1</m:t>
-                        </m:r>
-                        <m:r>
-                          <w:rPr>
-                            <w:rFonts w:ascii="Cambria Math" w:hAnsi="Cambria Math"/>
-                          </w:rPr>
-                          <m:t>5</m:t>
-                        </m:r>
-                      </m:e>
-                      <m:e>
-                        <m:r>
-                          <w:rPr>
-                            <w:rFonts w:ascii="Cambria Math" w:hAnsi="Cambria Math"/>
-                          </w:rPr>
-                          <m:t>1</m:t>
-                        </m:r>
-                        <m:r>
-                          <w:rPr>
-                            <w:rFonts w:ascii="Cambria Math" w:hAnsi="Cambria Math"/>
-                          </w:rPr>
-                          <m:t>6</m:t>
+                          <m:t>11</m:t>
+                        </m:r>
+                      </m:e>
+                      <m:e>
+                        <m:r>
+                          <w:rPr>
+                            <w:rFonts w:ascii="Cambria Math" w:hAnsi="Cambria Math"/>
+                          </w:rPr>
+                          <m:t>12</m:t>
+                        </m:r>
+                      </m:e>
+                    </m:mr>
+                    <m:mr>
+                      <m:e>
+                        <m:r>
+                          <w:rPr>
+                            <w:rFonts w:ascii="Cambria Math" w:hAnsi="Cambria Math"/>
+                          </w:rPr>
+                          <m:t>15</m:t>
+                        </m:r>
+                      </m:e>
+                      <m:e>
+                        <m:r>
+                          <w:rPr>
+                            <w:rFonts w:ascii="Cambria Math" w:hAnsi="Cambria Math"/>
+                          </w:rPr>
+                          <m:t>16</m:t>
                         </m:r>
                       </m:e>
                     </m:mr>
@@ -391,27 +349,15 @@
                     <w:rPr>
                       <w:rFonts w:ascii="Cambria Math" w:hAnsi="Cambria Math"/>
                     </w:rPr>
-                    <m:t>1</m:t>
+                    <m:t>11.5</m:t>
                   </m:r>
+                </m:e>
+                <m:e>
                   <m:r>
                     <w:rPr>
                       <w:rFonts w:ascii="Cambria Math" w:hAnsi="Cambria Math"/>
                     </w:rPr>
-                    <m:t>1.5</m:t>
-                  </m:r>
-                </m:e>
-                <m:e>
-                  <m:r>
-                    <w:rPr>
-                      <w:rFonts w:ascii="Cambria Math" w:hAnsi="Cambria Math"/>
-                    </w:rPr>
-                    <m:t>1</m:t>
-                  </m:r>
-                  <m:r>
-                    <w:rPr>
-                      <w:rFonts w:ascii="Cambria Math" w:hAnsi="Cambria Math"/>
-                    </w:rPr>
-                    <m:t>3.5</m:t>
+                    <m:t>13.5</m:t>
                   </m:r>
                 </m:e>
               </m:mr>
@@ -913,29 +859,17 @@
                           <w:rPr>
                             <w:rFonts w:ascii="Cambria Math" w:hAnsi="Cambria Math"/>
                           </w:rPr>
-                          <m:t>1</m:t>
-                        </m:r>
-                        <m:r>
-                          <w:rPr>
-                            <w:rFonts w:ascii="Cambria Math" w:hAnsi="Cambria Math"/>
-                          </w:rPr>
-                          <m:t>1.5</m:t>
-                        </m:r>
-                      </m:e>
-                    </m:mr>
-                    <m:mr>
-                      <m:e>
-                        <m:r>
-                          <w:rPr>
-                            <w:rFonts w:ascii="Cambria Math" w:hAnsi="Cambria Math"/>
-                          </w:rPr>
-                          <m:t>1</m:t>
-                        </m:r>
-                        <m:r>
-                          <w:rPr>
-                            <w:rFonts w:ascii="Cambria Math" w:hAnsi="Cambria Math"/>
-                          </w:rPr>
-                          <m:t>1.5</m:t>
+                          <m:t>11.5</m:t>
+                        </m:r>
+                      </m:e>
+                    </m:mr>
+                    <m:mr>
+                      <m:e>
+                        <m:r>
+                          <w:rPr>
+                            <w:rFonts w:ascii="Cambria Math" w:hAnsi="Cambria Math"/>
+                          </w:rPr>
+                          <m:t>11.5</m:t>
                         </m:r>
                       </m:e>
                       <m:e>
@@ -981,43 +915,25 @@
                           <w:rPr>
                             <w:rFonts w:ascii="Cambria Math" w:hAnsi="Cambria Math"/>
                           </w:rPr>
-                          <m:t>1</m:t>
-                        </m:r>
-                        <m:r>
-                          <w:rPr>
-                            <w:rFonts w:ascii="Cambria Math" w:hAnsi="Cambria Math"/>
-                          </w:rPr>
-                          <m:t>3.5</m:t>
-                        </m:r>
-                      </m:e>
-                    </m:mr>
-                    <m:mr>
-                      <m:e>
-                        <m:r>
-                          <w:rPr>
-                            <w:rFonts w:ascii="Cambria Math" w:hAnsi="Cambria Math"/>
-                          </w:rPr>
-                          <m:t>1</m:t>
-                        </m:r>
-                        <m:r>
-                          <w:rPr>
-                            <w:rFonts w:ascii="Cambria Math" w:hAnsi="Cambria Math"/>
-                          </w:rPr>
-                          <m:t>3.5</m:t>
-                        </m:r>
-                      </m:e>
-                      <m:e>
-                        <m:r>
-                          <w:rPr>
-                            <w:rFonts w:ascii="Cambria Math" w:hAnsi="Cambria Math"/>
-                          </w:rPr>
-                          <m:t>1</m:t>
-                        </m:r>
-                        <m:r>
-                          <w:rPr>
-                            <w:rFonts w:ascii="Cambria Math" w:hAnsi="Cambria Math"/>
-                          </w:rPr>
-                          <m:t>3.5</m:t>
+                          <m:t>13.5</m:t>
+                        </m:r>
+                      </m:e>
+                    </m:mr>
+                    <m:mr>
+                      <m:e>
+                        <m:r>
+                          <w:rPr>
+                            <w:rFonts w:ascii="Cambria Math" w:hAnsi="Cambria Math"/>
+                          </w:rPr>
+                          <m:t>13.5</m:t>
+                        </m:r>
+                      </m:e>
+                      <m:e>
+                        <m:r>
+                          <w:rPr>
+                            <w:rFonts w:ascii="Cambria Math" w:hAnsi="Cambria Math"/>
+                          </w:rPr>
+                          <m:t>13.5</m:t>
                         </m:r>
                       </m:e>
                     </m:mr>
@@ -1422,57 +1338,33 @@
                     <w:rPr>
                       <w:rFonts w:ascii="Cambria Math" w:hAnsi="Cambria Math"/>
                     </w:rPr>
-                    <m:t>8</m:t>
+                    <m:t>8.5</m:t>
                   </m:r>
+                </m:e>
+                <m:e>
                   <m:r>
                     <w:rPr>
                       <w:rFonts w:ascii="Cambria Math" w:hAnsi="Cambria Math"/>
                     </w:rPr>
-                    <m:t>.5</m:t>
+                    <m:t>8.5</m:t>
                   </m:r>
                 </m:e>
+              </m:mr>
+              <m:mr>
                 <m:e>
                   <m:r>
                     <w:rPr>
                       <w:rFonts w:ascii="Cambria Math" w:hAnsi="Cambria Math"/>
                     </w:rPr>
-                    <m:t>8</m:t>
+                    <m:t>8.5</m:t>
                   </m:r>
+                </m:e>
+                <m:e>
                   <m:r>
                     <w:rPr>
                       <w:rFonts w:ascii="Cambria Math" w:hAnsi="Cambria Math"/>
                     </w:rPr>
-                    <m:t>.5</m:t>
-                  </m:r>
-                </m:e>
-              </m:mr>
-              <m:mr>
-                <m:e>
-                  <m:r>
-                    <w:rPr>
-                      <w:rFonts w:ascii="Cambria Math" w:hAnsi="Cambria Math"/>
-                    </w:rPr>
-                    <m:t>8</m:t>
-                  </m:r>
-                  <m:r>
-                    <w:rPr>
-                      <w:rFonts w:ascii="Cambria Math" w:hAnsi="Cambria Math"/>
-                    </w:rPr>
-                    <m:t>.5</m:t>
-                  </m:r>
-                </m:e>
-                <m:e>
-                  <m:r>
-                    <w:rPr>
-                      <w:rFonts w:ascii="Cambria Math" w:hAnsi="Cambria Math"/>
-                    </w:rPr>
-                    <m:t>8</m:t>
-                  </m:r>
-                  <m:r>
-                    <w:rPr>
-                      <w:rFonts w:ascii="Cambria Math" w:hAnsi="Cambria Math"/>
-                    </w:rPr>
-                    <m:t>.5</m:t>
+                    <m:t>8.5</m:t>
                   </m:r>
                 </m:e>
               </m:mr>
@@ -1943,11 +1835,734 @@
       <w:r>
         <w:t>Exercise 7.3:</w:t>
       </w:r>
-      <w:bookmarkStart w:id="0" w:name="_GoBack"/>
-      <w:bookmarkEnd w:id="0"/>
       <w:r>
         <w:br/>
       </w:r>
+      <w:r>
+        <w:t>All the levels are expansions except the 0</w:t>
+      </w:r>
+      <w:r>
+        <w:rPr>
+          <w:vertAlign w:val="superscript"/>
+        </w:rPr>
+        <w:t>th</w:t>
+      </w:r>
+      <w:r>
+        <w:t xml:space="preserve"> one, and the expansion ratio is bounded by 4/3.</w:t>
+      </w:r>
+    </w:p>
+    <w:tbl>
+      <w:tblPr>
+        <w:tblStyle w:val="TableGrid"/>
+        <w:tblW w:w="0" w:type="auto"/>
+        <w:tblInd w:w="1440" w:type="dxa"/>
+        <w:tblLook w:val="04A0" w:firstRow="1" w:lastRow="0" w:firstColumn="1" w:lastColumn="0" w:noHBand="0" w:noVBand="1"/>
+      </w:tblPr>
+      <w:tblGrid>
+        <w:gridCol w:w="3892"/>
+        <w:gridCol w:w="4018"/>
+      </w:tblGrid>
+      <w:tr>
+        <w:tc>
+          <w:tcPr>
+            <w:tcW w:w="4675" w:type="dxa"/>
+          </w:tcPr>
+          <w:p>
+            <w:pPr>
+              <w:pStyle w:val="ListParagraph"/>
+              <w:ind w:left="0"/>
+            </w:pPr>
+            <w:r>
+              <w:t>J</w:t>
+            </w:r>
+          </w:p>
+        </w:tc>
+        <w:tc>
+          <w:tcPr>
+            <w:tcW w:w="4675" w:type="dxa"/>
+          </w:tcPr>
+          <w:p>
+            <w:pPr>
+              <w:pStyle w:val="ListParagraph"/>
+              <w:ind w:left="0"/>
+            </w:pPr>
+            <w:r>
+              <w:t>Expansion ratio</w:t>
+            </w:r>
+          </w:p>
+        </w:tc>
+      </w:tr>
+      <w:tr>
+        <w:tc>
+          <w:tcPr>
+            <w:tcW w:w="4675" w:type="dxa"/>
+          </w:tcPr>
+          <w:p>
+            <w:pPr>
+              <w:pStyle w:val="ListParagraph"/>
+              <w:ind w:left="0"/>
+            </w:pPr>
+            <w:r>
+              <w:t>0</w:t>
+            </w:r>
+          </w:p>
+        </w:tc>
+        <w:tc>
+          <w:tcPr>
+            <w:tcW w:w="4675" w:type="dxa"/>
+          </w:tcPr>
+          <w:p>
+            <w:pPr>
+              <w:pStyle w:val="ListParagraph"/>
+              <w:ind w:left="0"/>
+            </w:pPr>
+            <m:oMathPara>
+              <m:oMath>
+                <m:r>
+                  <w:rPr>
+                    <w:rFonts w:ascii="Cambria Math" w:hAnsi="Cambria Math"/>
+                  </w:rPr>
+                  <m:t>1</m:t>
+                </m:r>
+              </m:oMath>
+            </m:oMathPara>
+          </w:p>
+        </w:tc>
+      </w:tr>
+      <w:tr>
+        <w:tc>
+          <w:tcPr>
+            <w:tcW w:w="4675" w:type="dxa"/>
+          </w:tcPr>
+          <w:p>
+            <w:pPr>
+              <w:pStyle w:val="ListParagraph"/>
+              <w:ind w:left="0"/>
+            </w:pPr>
+            <w:r>
+              <w:t>1</w:t>
+            </w:r>
+          </w:p>
+        </w:tc>
+        <w:tc>
+          <w:tcPr>
+            <w:tcW w:w="4675" w:type="dxa"/>
+          </w:tcPr>
+          <w:p>
+            <w:pPr>
+              <w:pStyle w:val="ListParagraph"/>
+              <w:ind w:left="0"/>
+            </w:pPr>
+            <m:oMathPara>
+              <m:oMath>
+                <m:r>
+                  <w:rPr>
+                    <w:rFonts w:ascii="Cambria Math" w:hAnsi="Cambria Math"/>
+                  </w:rPr>
+                  <m:t>1+</m:t>
+                </m:r>
+                <m:f>
+                  <m:fPr>
+                    <m:type m:val="skw"/>
+                    <m:ctrlPr>
+                      <w:rPr>
+                        <w:rFonts w:ascii="Cambria Math" w:hAnsi="Cambria Math"/>
+                        <w:i/>
+                      </w:rPr>
+                    </m:ctrlPr>
+                  </m:fPr>
+                  <m:num>
+                    <m:r>
+                      <w:rPr>
+                        <w:rFonts w:ascii="Cambria Math" w:hAnsi="Cambria Math"/>
+                      </w:rPr>
+                      <m:t>1</m:t>
+                    </m:r>
+                  </m:num>
+                  <m:den>
+                    <m:sSup>
+                      <m:sSupPr>
+                        <m:ctrlPr>
+                          <w:rPr>
+                            <w:rFonts w:ascii="Cambria Math" w:hAnsi="Cambria Math"/>
+                            <w:i/>
+                          </w:rPr>
+                        </m:ctrlPr>
+                      </m:sSupPr>
+                      <m:e>
+                        <m:r>
+                          <w:rPr>
+                            <w:rFonts w:ascii="Cambria Math" w:hAnsi="Cambria Math"/>
+                          </w:rPr>
+                          <m:t>4</m:t>
+                        </m:r>
+                      </m:e>
+                      <m:sup>
+                        <m:r>
+                          <w:rPr>
+                            <w:rFonts w:ascii="Cambria Math" w:hAnsi="Cambria Math"/>
+                          </w:rPr>
+                          <m:t>1</m:t>
+                        </m:r>
+                      </m:sup>
+                    </m:sSup>
+                  </m:den>
+                </m:f>
+                <m:r>
+                  <w:rPr>
+                    <w:rFonts w:ascii="Cambria Math" w:hAnsi="Cambria Math"/>
+                  </w:rPr>
+                  <m:t>=1.25</m:t>
+                </m:r>
+              </m:oMath>
+            </m:oMathPara>
+          </w:p>
+        </w:tc>
+      </w:tr>
+      <w:tr>
+        <w:tc>
+          <w:tcPr>
+            <w:tcW w:w="4675" w:type="dxa"/>
+          </w:tcPr>
+          <w:p>
+            <w:pPr>
+              <w:pStyle w:val="ListParagraph"/>
+              <w:ind w:left="0"/>
+            </w:pPr>
+            <w:r>
+              <w:t>2</w:t>
+            </w:r>
+          </w:p>
+        </w:tc>
+        <w:tc>
+          <w:tcPr>
+            <w:tcW w:w="4675" w:type="dxa"/>
+          </w:tcPr>
+          <w:p>
+            <w:pPr>
+              <w:pStyle w:val="ListParagraph"/>
+              <w:ind w:left="0"/>
+            </w:pPr>
+            <m:oMathPara>
+              <m:oMath>
+                <m:r>
+                  <w:rPr>
+                    <w:rFonts w:ascii="Cambria Math" w:hAnsi="Cambria Math"/>
+                  </w:rPr>
+                  <m:t>1+</m:t>
+                </m:r>
+                <m:f>
+                  <m:fPr>
+                    <m:type m:val="skw"/>
+                    <m:ctrlPr>
+                      <w:rPr>
+                        <w:rFonts w:ascii="Cambria Math" w:hAnsi="Cambria Math"/>
+                        <w:i/>
+                      </w:rPr>
+                    </m:ctrlPr>
+                  </m:fPr>
+                  <m:num>
+                    <m:r>
+                      <w:rPr>
+                        <w:rFonts w:ascii="Cambria Math" w:hAnsi="Cambria Math"/>
+                      </w:rPr>
+                      <m:t>1</m:t>
+                    </m:r>
+                  </m:num>
+                  <m:den>
+                    <m:sSup>
+                      <m:sSupPr>
+                        <m:ctrlPr>
+                          <w:rPr>
+                            <w:rFonts w:ascii="Cambria Math" w:hAnsi="Cambria Math"/>
+                            <w:i/>
+                          </w:rPr>
+                        </m:ctrlPr>
+                      </m:sSupPr>
+                      <m:e>
+                        <m:r>
+                          <w:rPr>
+                            <w:rFonts w:ascii="Cambria Math" w:hAnsi="Cambria Math"/>
+                          </w:rPr>
+                          <m:t>4</m:t>
+                        </m:r>
+                      </m:e>
+                      <m:sup>
+                        <m:r>
+                          <w:rPr>
+                            <w:rFonts w:ascii="Cambria Math" w:hAnsi="Cambria Math"/>
+                          </w:rPr>
+                          <m:t>1</m:t>
+                        </m:r>
+                      </m:sup>
+                    </m:sSup>
+                  </m:den>
+                </m:f>
+                <m:r>
+                  <w:rPr>
+                    <w:rFonts w:ascii="Cambria Math" w:hAnsi="Cambria Math"/>
+                  </w:rPr>
+                  <m:t>+</m:t>
+                </m:r>
+                <m:f>
+                  <m:fPr>
+                    <m:type m:val="skw"/>
+                    <m:ctrlPr>
+                      <w:rPr>
+                        <w:rFonts w:ascii="Cambria Math" w:hAnsi="Cambria Math"/>
+                        <w:i/>
+                      </w:rPr>
+                    </m:ctrlPr>
+                  </m:fPr>
+                  <m:num>
+                    <m:r>
+                      <w:rPr>
+                        <w:rFonts w:ascii="Cambria Math" w:hAnsi="Cambria Math"/>
+                      </w:rPr>
+                      <m:t>1</m:t>
+                    </m:r>
+                  </m:num>
+                  <m:den>
+                    <m:sSup>
+                      <m:sSupPr>
+                        <m:ctrlPr>
+                          <w:rPr>
+                            <w:rFonts w:ascii="Cambria Math" w:hAnsi="Cambria Math"/>
+                            <w:i/>
+                          </w:rPr>
+                        </m:ctrlPr>
+                      </m:sSupPr>
+                      <m:e>
+                        <m:r>
+                          <w:rPr>
+                            <w:rFonts w:ascii="Cambria Math" w:hAnsi="Cambria Math"/>
+                          </w:rPr>
+                          <m:t>4</m:t>
+                        </m:r>
+                      </m:e>
+                      <m:sup>
+                        <m:r>
+                          <w:rPr>
+                            <w:rFonts w:ascii="Cambria Math" w:hAnsi="Cambria Math"/>
+                          </w:rPr>
+                          <m:t>2</m:t>
+                        </m:r>
+                      </m:sup>
+                    </m:sSup>
+                  </m:den>
+                </m:f>
+                <m:r>
+                  <w:rPr>
+                    <w:rFonts w:ascii="Cambria Math" w:hAnsi="Cambria Math"/>
+                  </w:rPr>
+                  <m:t>=1.31</m:t>
+                </m:r>
+              </m:oMath>
+            </m:oMathPara>
+          </w:p>
+        </w:tc>
+      </w:tr>
+      <w:tr>
+        <w:tc>
+          <w:tcPr>
+            <w:tcW w:w="4675" w:type="dxa"/>
+          </w:tcPr>
+          <w:p>
+            <w:pPr>
+              <w:pStyle w:val="ListParagraph"/>
+              <w:ind w:left="0"/>
+            </w:pPr>
+            <w:r>
+              <w:t>J+1</w:t>
+            </w:r>
+          </w:p>
+        </w:tc>
+        <w:tc>
+          <w:tcPr>
+            <w:tcW w:w="4675" w:type="dxa"/>
+          </w:tcPr>
+          <w:p>
+            <w:pPr>
+              <w:pStyle w:val="ListParagraph"/>
+              <w:ind w:left="0"/>
+            </w:pPr>
+            <m:oMathPara>
+              <m:oMath>
+                <m:r>
+                  <w:rPr>
+                    <w:rFonts w:ascii="Cambria Math" w:hAnsi="Cambria Math"/>
+                  </w:rPr>
+                  <m:t>1+</m:t>
+                </m:r>
+                <m:f>
+                  <m:fPr>
+                    <m:type m:val="skw"/>
+                    <m:ctrlPr>
+                      <w:rPr>
+                        <w:rFonts w:ascii="Cambria Math" w:hAnsi="Cambria Math"/>
+                        <w:i/>
+                      </w:rPr>
+                    </m:ctrlPr>
+                  </m:fPr>
+                  <m:num>
+                    <m:r>
+                      <w:rPr>
+                        <w:rFonts w:ascii="Cambria Math" w:hAnsi="Cambria Math"/>
+                      </w:rPr>
+                      <m:t>1</m:t>
+                    </m:r>
+                  </m:num>
+                  <m:den>
+                    <m:sSup>
+                      <m:sSupPr>
+                        <m:ctrlPr>
+                          <w:rPr>
+                            <w:rFonts w:ascii="Cambria Math" w:hAnsi="Cambria Math"/>
+                            <w:i/>
+                          </w:rPr>
+                        </m:ctrlPr>
+                      </m:sSupPr>
+                      <m:e>
+                        <m:r>
+                          <w:rPr>
+                            <w:rFonts w:ascii="Cambria Math" w:hAnsi="Cambria Math"/>
+                          </w:rPr>
+                          <m:t>4</m:t>
+                        </m:r>
+                      </m:e>
+                      <m:sup>
+                        <m:r>
+                          <w:rPr>
+                            <w:rFonts w:ascii="Cambria Math" w:hAnsi="Cambria Math"/>
+                          </w:rPr>
+                          <m:t>1</m:t>
+                        </m:r>
+                      </m:sup>
+                    </m:sSup>
+                  </m:den>
+                </m:f>
+                <m:r>
+                  <w:rPr>
+                    <w:rFonts w:ascii="Cambria Math" w:hAnsi="Cambria Math"/>
+                  </w:rPr>
+                  <m:t>+</m:t>
+                </m:r>
+                <m:f>
+                  <m:fPr>
+                    <m:type m:val="skw"/>
+                    <m:ctrlPr>
+                      <w:rPr>
+                        <w:rFonts w:ascii="Cambria Math" w:hAnsi="Cambria Math"/>
+                        <w:i/>
+                      </w:rPr>
+                    </m:ctrlPr>
+                  </m:fPr>
+                  <m:num>
+                    <m:r>
+                      <w:rPr>
+                        <w:rFonts w:ascii="Cambria Math" w:hAnsi="Cambria Math"/>
+                      </w:rPr>
+                      <m:t>1</m:t>
+                    </m:r>
+                  </m:num>
+                  <m:den>
+                    <m:sSup>
+                      <m:sSupPr>
+                        <m:ctrlPr>
+                          <w:rPr>
+                            <w:rFonts w:ascii="Cambria Math" w:hAnsi="Cambria Math"/>
+                            <w:i/>
+                          </w:rPr>
+                        </m:ctrlPr>
+                      </m:sSupPr>
+                      <m:e>
+                        <m:r>
+                          <w:rPr>
+                            <w:rFonts w:ascii="Cambria Math" w:hAnsi="Cambria Math"/>
+                          </w:rPr>
+                          <m:t>4</m:t>
+                        </m:r>
+                      </m:e>
+                      <m:sup>
+                        <m:r>
+                          <w:rPr>
+                            <w:rFonts w:ascii="Cambria Math" w:hAnsi="Cambria Math"/>
+                          </w:rPr>
+                          <m:t>2</m:t>
+                        </m:r>
+                      </m:sup>
+                    </m:sSup>
+                  </m:den>
+                </m:f>
+                <m:r>
+                  <w:rPr>
+                    <w:rFonts w:ascii="Cambria Math" w:hAnsi="Cambria Math"/>
+                  </w:rPr>
+                  <m:t>+…+</m:t>
+                </m:r>
+                <m:f>
+                  <m:fPr>
+                    <m:type m:val="skw"/>
+                    <m:ctrlPr>
+                      <w:rPr>
+                        <w:rFonts w:ascii="Cambria Math" w:hAnsi="Cambria Math"/>
+                        <w:i/>
+                      </w:rPr>
+                    </m:ctrlPr>
+                  </m:fPr>
+                  <m:num>
+                    <m:r>
+                      <w:rPr>
+                        <w:rFonts w:ascii="Cambria Math" w:hAnsi="Cambria Math"/>
+                      </w:rPr>
+                      <m:t>1</m:t>
+                    </m:r>
+                  </m:num>
+                  <m:den>
+                    <m:sSup>
+                      <m:sSupPr>
+                        <m:ctrlPr>
+                          <w:rPr>
+                            <w:rFonts w:ascii="Cambria Math" w:hAnsi="Cambria Math"/>
+                            <w:i/>
+                          </w:rPr>
+                        </m:ctrlPr>
+                      </m:sSupPr>
+                      <m:e>
+                        <m:r>
+                          <w:rPr>
+                            <w:rFonts w:ascii="Cambria Math" w:hAnsi="Cambria Math"/>
+                          </w:rPr>
+                          <m:t>4</m:t>
+                        </m:r>
+                      </m:e>
+                      <m:sup>
+                        <m:r>
+                          <w:rPr>
+                            <w:rFonts w:ascii="Cambria Math" w:hAnsi="Cambria Math"/>
+                          </w:rPr>
+                          <m:t>J+1</m:t>
+                        </m:r>
+                      </m:sup>
+                    </m:sSup>
+                  </m:den>
+                </m:f>
+              </m:oMath>
+            </m:oMathPara>
+          </w:p>
+        </w:tc>
+      </w:tr>
+      <w:tr>
+        <w:tc>
+          <w:tcPr>
+            <w:tcW w:w="4675" w:type="dxa"/>
+          </w:tcPr>
+          <w:p>
+            <w:pPr>
+              <w:rPr>
+                <w:szCs w:val="24"/>
+              </w:rPr>
+            </w:pPr>
+            <w:r>
+              <w:rPr>
+                <w:color w:val="222222"/>
+                <w:szCs w:val="24"/>
+              </w:rPr>
+              <w:t>∞</w:t>
+            </w:r>
+          </w:p>
+        </w:tc>
+        <w:tc>
+          <w:tcPr>
+            <w:tcW w:w="4675" w:type="dxa"/>
+          </w:tcPr>
+          <w:p>
+            <w:pPr>
+              <w:pStyle w:val="ListParagraph"/>
+              <w:ind w:left="0"/>
+            </w:pPr>
+            <m:oMathPara>
+              <m:oMath>
+                <m:r>
+                  <w:rPr>
+                    <w:rFonts w:ascii="Cambria Math" w:hAnsi="Cambria Math"/>
+                  </w:rPr>
+                  <m:t>1+</m:t>
+                </m:r>
+                <m:f>
+                  <m:fPr>
+                    <m:type m:val="skw"/>
+                    <m:ctrlPr>
+                      <w:rPr>
+                        <w:rFonts w:ascii="Cambria Math" w:hAnsi="Cambria Math"/>
+                        <w:i/>
+                      </w:rPr>
+                    </m:ctrlPr>
+                  </m:fPr>
+                  <m:num>
+                    <m:r>
+                      <w:rPr>
+                        <w:rFonts w:ascii="Cambria Math" w:hAnsi="Cambria Math"/>
+                      </w:rPr>
+                      <m:t>1</m:t>
+                    </m:r>
+                  </m:num>
+                  <m:den>
+                    <m:sSup>
+                      <m:sSupPr>
+                        <m:ctrlPr>
+                          <w:rPr>
+                            <w:rFonts w:ascii="Cambria Math" w:hAnsi="Cambria Math"/>
+                            <w:i/>
+                          </w:rPr>
+                        </m:ctrlPr>
+                      </m:sSupPr>
+                      <m:e>
+                        <m:r>
+                          <w:rPr>
+                            <w:rFonts w:ascii="Cambria Math" w:hAnsi="Cambria Math"/>
+                          </w:rPr>
+                          <m:t>4</m:t>
+                        </m:r>
+                      </m:e>
+                      <m:sup>
+                        <m:r>
+                          <w:rPr>
+                            <w:rFonts w:ascii="Cambria Math" w:hAnsi="Cambria Math"/>
+                          </w:rPr>
+                          <m:t>1</m:t>
+                        </m:r>
+                      </m:sup>
+                    </m:sSup>
+                  </m:den>
+                </m:f>
+                <m:r>
+                  <w:rPr>
+                    <w:rFonts w:ascii="Cambria Math" w:hAnsi="Cambria Math"/>
+                  </w:rPr>
+                  <m:t>+</m:t>
+                </m:r>
+                <m:f>
+                  <m:fPr>
+                    <m:type m:val="skw"/>
+                    <m:ctrlPr>
+                      <w:rPr>
+                        <w:rFonts w:ascii="Cambria Math" w:hAnsi="Cambria Math"/>
+                        <w:i/>
+                      </w:rPr>
+                    </m:ctrlPr>
+                  </m:fPr>
+                  <m:num>
+                    <m:r>
+                      <w:rPr>
+                        <w:rFonts w:ascii="Cambria Math" w:hAnsi="Cambria Math"/>
+                      </w:rPr>
+                      <m:t>1</m:t>
+                    </m:r>
+                  </m:num>
+                  <m:den>
+                    <m:sSup>
+                      <m:sSupPr>
+                        <m:ctrlPr>
+                          <w:rPr>
+                            <w:rFonts w:ascii="Cambria Math" w:hAnsi="Cambria Math"/>
+                            <w:i/>
+                          </w:rPr>
+                        </m:ctrlPr>
+                      </m:sSupPr>
+                      <m:e>
+                        <m:r>
+                          <w:rPr>
+                            <w:rFonts w:ascii="Cambria Math" w:hAnsi="Cambria Math"/>
+                          </w:rPr>
+                          <m:t>4</m:t>
+                        </m:r>
+                      </m:e>
+                      <m:sup>
+                        <m:r>
+                          <w:rPr>
+                            <w:rFonts w:ascii="Cambria Math" w:hAnsi="Cambria Math"/>
+                          </w:rPr>
+                          <m:t>2</m:t>
+                        </m:r>
+                      </m:sup>
+                    </m:sSup>
+                  </m:den>
+                </m:f>
+                <m:r>
+                  <w:rPr>
+                    <w:rFonts w:ascii="Cambria Math" w:hAnsi="Cambria Math"/>
+                  </w:rPr>
+                  <m:t>+</m:t>
+                </m:r>
+                <m:r>
+                  <w:rPr>
+                    <w:rFonts w:ascii="Cambria Math" w:hAnsi="Cambria Math"/>
+                  </w:rPr>
+                  <m:t>…</m:t>
+                </m:r>
+                <m:r>
+                  <w:rPr>
+                    <w:rFonts w:ascii="Cambria Math" w:hAnsi="Cambria Math"/>
+                  </w:rPr>
+                  <m:t>=</m:t>
+                </m:r>
+                <m:f>
+                  <m:fPr>
+                    <m:type m:val="skw"/>
+                    <m:ctrlPr>
+                      <w:rPr>
+                        <w:rFonts w:ascii="Cambria Math" w:hAnsi="Cambria Math"/>
+                        <w:i/>
+                      </w:rPr>
+                    </m:ctrlPr>
+                  </m:fPr>
+                  <m:num>
+                    <m:r>
+                      <w:rPr>
+                        <w:rFonts w:ascii="Cambria Math" w:hAnsi="Cambria Math"/>
+                      </w:rPr>
+                      <m:t>4</m:t>
+                    </m:r>
+                  </m:num>
+                  <m:den>
+                    <m:r>
+                      <w:rPr>
+                        <w:rFonts w:ascii="Cambria Math" w:hAnsi="Cambria Math"/>
+                      </w:rPr>
+                      <m:t>3</m:t>
+                    </m:r>
+                  </m:den>
+                </m:f>
+                <m:r>
+                  <w:rPr>
+                    <w:rFonts w:ascii="Cambria Math" w:hAnsi="Cambria Math"/>
+                  </w:rPr>
+                  <m:t>=1.33</m:t>
+                </m:r>
+              </m:oMath>
+            </m:oMathPara>
+          </w:p>
+        </w:tc>
+      </w:tr>
+    </w:tbl>
+    <w:p/>
+    <w:p>
+      <w:pPr>
+        <w:pStyle w:val="ListParagraph"/>
+        <w:numPr>
+          <w:ilvl w:val="1"/>
+          <w:numId w:val="1"/>
+        </w:numPr>
+      </w:pPr>
+      <w:r>
+        <w:t>Exercise 7.15:</w:t>
+      </w:r>
+      <w:r>
+        <w:br/>
+      </w:r>
+      <w:bookmarkStart w:id="0" w:name="_GoBack"/>
+      <w:bookmarkEnd w:id="0"/>
     </w:p>
     <w:p/>
     <w:sectPr>
@@ -2044,7 +2659,7 @@
   <w:abstractNum w:abstractNumId="0" w15:restartNumberingAfterBreak="0">
     <w:nsid w:val="76FE3726"/>
     <w:multiLevelType w:val="hybridMultilevel"/>
-    <w:tmpl w:val="CE60EFAC"/>
+    <w:tmpl w:val="5FE0A1FE"/>
     <w:lvl w:ilvl="0" w:tplc="04090001">
       <w:start w:val="1"/>
       <w:numFmt w:val="bullet"/>
@@ -2642,6 +3257,22 @@
       <w:color w:val="808080"/>
     </w:rPr>
   </w:style>
+  <w:style w:type="table" w:styleId="TableGrid">
+    <w:name w:val="Table Grid"/>
+    <w:basedOn w:val="TableNormal"/>
+    <w:uiPriority w:val="39"/>
+    <w:rsid w:val="00CB16B0"/>
+    <w:tblPr>
+      <w:tblBorders>
+        <w:top w:val="single" w:sz="4" w:space="0" w:color="auto"/>
+        <w:left w:val="single" w:sz="4" w:space="0" w:color="auto"/>
+        <w:bottom w:val="single" w:sz="4" w:space="0" w:color="auto"/>
+        <w:right w:val="single" w:sz="4" w:space="0" w:color="auto"/>
+        <w:insideH w:val="single" w:sz="4" w:space="0" w:color="auto"/>
+        <w:insideV w:val="single" w:sz="4" w:space="0" w:color="auto"/>
+      </w:tblBorders>
+    </w:tblPr>
+  </w:style>
 </w:styles>
 </file>
 

</xml_diff>